<commit_message>
generated the images, need  a viewer for .pgm files
</commit_message>
<xml_diff>
--- a/lab1/Report.docx
+++ b/lab1/Report.docx
@@ -136,6 +136,27 @@
         <w:jc w:val="center"/>
         <w:rPr>
           <w:rFonts w:ascii="Times New Roman" w:eastAsia="Times New Roman" w:hAnsi="Times New Roman" w:cs="Times New Roman"/>
+          <w:color w:val="000000"/>
+          <w:sz w:val="24"/>
+          <w:szCs w:val="24"/>
+        </w:rPr>
+      </w:pPr>
+      <w:r>
+        <w:rPr>
+          <w:rFonts w:ascii="Times New Roman" w:eastAsia="Times New Roman" w:hAnsi="Times New Roman" w:cs="Times New Roman"/>
+          <w:color w:val="000000"/>
+          <w:sz w:val="24"/>
+          <w:szCs w:val="24"/>
+        </w:rPr>
+        <w:t>Group 4:</w:t>
+      </w:r>
+    </w:p>
+    <w:p>
+      <w:pPr>
+        <w:spacing w:after="0" w:line="480" w:lineRule="auto"/>
+        <w:jc w:val="center"/>
+        <w:rPr>
+          <w:rFonts w:ascii="Times New Roman" w:eastAsia="Times New Roman" w:hAnsi="Times New Roman" w:cs="Times New Roman"/>
           <w:sz w:val="24"/>
           <w:szCs w:val="24"/>
         </w:rPr>
@@ -276,17 +297,6 @@
         </w:rPr>
         <w:br/>
       </w:r>
-    </w:p>
-    <w:p>
-      <w:pPr>
-        <w:spacing w:after="0" w:line="480" w:lineRule="auto"/>
-        <w:rPr>
-          <w:rFonts w:ascii="Times New Roman" w:eastAsia="Times New Roman" w:hAnsi="Times New Roman" w:cs="Times New Roman"/>
-          <w:color w:val="000000"/>
-          <w:sz w:val="24"/>
-          <w:szCs w:val="24"/>
-        </w:rPr>
-      </w:pPr>
     </w:p>
     <w:p>
       <w:pPr>
@@ -483,8 +493,6 @@
           <w:szCs w:val="24"/>
         </w:rPr>
       </w:pPr>
-      <w:bookmarkStart w:id="0" w:name="_GoBack"/>
-      <w:bookmarkEnd w:id="0"/>
       <w:r>
         <w:rPr>
           <w:rFonts w:ascii="Times New Roman" w:eastAsia="Times New Roman" w:hAnsi="Times New Roman" w:cs="Times New Roman"/>
@@ -544,20 +552,578 @@
         <w:spacing w:after="0" w:line="480" w:lineRule="auto"/>
         <w:rPr>
           <w:rFonts w:ascii="Times New Roman" w:eastAsia="Times New Roman" w:hAnsi="Times New Roman" w:cs="Times New Roman"/>
-          <w:sz w:val="24"/>
-          <w:szCs w:val="24"/>
-        </w:rPr>
-      </w:pPr>
-      <w:r>
-        <w:rPr>
-          <w:rFonts w:ascii="Times New Roman" w:eastAsia="Times New Roman" w:hAnsi="Times New Roman" w:cs="Times New Roman"/>
-          <w:b/>
-          <w:bCs/>
-          <w:color w:val="000000"/>
-          <w:sz w:val="24"/>
-          <w:szCs w:val="24"/>
-        </w:rPr>
+          <w:b/>
+          <w:bCs/>
+          <w:color w:val="000000"/>
+          <w:sz w:val="24"/>
+          <w:szCs w:val="24"/>
+        </w:rPr>
+      </w:pPr>
+    </w:p>
+    <w:p>
+      <w:pPr>
+        <w:spacing w:after="0" w:line="480" w:lineRule="auto"/>
+        <w:rPr>
+          <w:rFonts w:ascii="Times New Roman" w:eastAsia="Times New Roman" w:hAnsi="Times New Roman" w:cs="Times New Roman"/>
+          <w:b/>
+          <w:bCs/>
+          <w:color w:val="000000"/>
+          <w:sz w:val="24"/>
+          <w:szCs w:val="24"/>
+        </w:rPr>
+      </w:pPr>
+    </w:p>
+    <w:p>
+      <w:pPr>
+        <w:spacing w:after="0" w:line="480" w:lineRule="auto"/>
+        <w:rPr>
+          <w:rFonts w:ascii="Times New Roman" w:eastAsia="Times New Roman" w:hAnsi="Times New Roman" w:cs="Times New Roman"/>
+          <w:b/>
+          <w:bCs/>
+          <w:color w:val="000000"/>
+          <w:sz w:val="24"/>
+          <w:szCs w:val="24"/>
+        </w:rPr>
+      </w:pPr>
+    </w:p>
+    <w:p>
+      <w:pPr>
+        <w:spacing w:after="0" w:line="480" w:lineRule="auto"/>
+        <w:rPr>
+          <w:rFonts w:ascii="Times New Roman" w:eastAsia="Times New Roman" w:hAnsi="Times New Roman" w:cs="Times New Roman"/>
+          <w:b/>
+          <w:bCs/>
+          <w:color w:val="000000"/>
+          <w:sz w:val="24"/>
+          <w:szCs w:val="24"/>
+        </w:rPr>
+      </w:pPr>
+    </w:p>
+    <w:p>
+      <w:pPr>
+        <w:spacing w:after="0" w:line="480" w:lineRule="auto"/>
+        <w:rPr>
+          <w:rFonts w:ascii="Times New Roman" w:eastAsia="Times New Roman" w:hAnsi="Times New Roman" w:cs="Times New Roman"/>
+          <w:b/>
+          <w:bCs/>
+          <w:color w:val="000000"/>
+          <w:sz w:val="24"/>
+          <w:szCs w:val="24"/>
+        </w:rPr>
+      </w:pPr>
+    </w:p>
+    <w:p>
+      <w:pPr>
+        <w:spacing w:after="0" w:line="480" w:lineRule="auto"/>
+        <w:rPr>
+          <w:rFonts w:ascii="Times New Roman" w:eastAsia="Times New Roman" w:hAnsi="Times New Roman" w:cs="Times New Roman"/>
+          <w:b/>
+          <w:bCs/>
+          <w:color w:val="000000"/>
+          <w:sz w:val="24"/>
+          <w:szCs w:val="24"/>
+        </w:rPr>
+      </w:pPr>
+    </w:p>
+    <w:p>
+      <w:pPr>
+        <w:spacing w:after="0" w:line="480" w:lineRule="auto"/>
+        <w:rPr>
+          <w:rFonts w:ascii="Times New Roman" w:eastAsia="Times New Roman" w:hAnsi="Times New Roman" w:cs="Times New Roman"/>
+          <w:b/>
+          <w:bCs/>
+          <w:color w:val="000000"/>
+          <w:sz w:val="24"/>
+          <w:szCs w:val="24"/>
+        </w:rPr>
+      </w:pPr>
+    </w:p>
+    <w:p>
+      <w:pPr>
+        <w:spacing w:after="0" w:line="480" w:lineRule="auto"/>
+        <w:rPr>
+          <w:rFonts w:ascii="Times New Roman" w:eastAsia="Times New Roman" w:hAnsi="Times New Roman" w:cs="Times New Roman"/>
+          <w:b/>
+          <w:bCs/>
+          <w:color w:val="000000"/>
+          <w:sz w:val="24"/>
+          <w:szCs w:val="24"/>
+        </w:rPr>
+      </w:pPr>
+    </w:p>
+    <w:p>
+      <w:pPr>
+        <w:spacing w:after="0" w:line="480" w:lineRule="auto"/>
+        <w:rPr>
+          <w:rFonts w:ascii="Times New Roman" w:eastAsia="Times New Roman" w:hAnsi="Times New Roman" w:cs="Times New Roman"/>
+          <w:b/>
+          <w:bCs/>
+          <w:color w:val="000000"/>
+          <w:sz w:val="24"/>
+          <w:szCs w:val="24"/>
+        </w:rPr>
+      </w:pPr>
+    </w:p>
+    <w:p>
+      <w:pPr>
+        <w:spacing w:after="0" w:line="480" w:lineRule="auto"/>
+        <w:rPr>
+          <w:rFonts w:ascii="Times New Roman" w:eastAsia="Times New Roman" w:hAnsi="Times New Roman" w:cs="Times New Roman"/>
+          <w:b/>
+          <w:bCs/>
+          <w:color w:val="000000"/>
+          <w:sz w:val="24"/>
+          <w:szCs w:val="24"/>
+        </w:rPr>
+      </w:pPr>
+    </w:p>
+    <w:p>
+      <w:pPr>
+        <w:spacing w:after="0" w:line="480" w:lineRule="auto"/>
+        <w:rPr>
+          <w:rFonts w:ascii="Times New Roman" w:eastAsia="Times New Roman" w:hAnsi="Times New Roman" w:cs="Times New Roman"/>
+          <w:b/>
+          <w:bCs/>
+          <w:color w:val="000000"/>
+          <w:sz w:val="24"/>
+          <w:szCs w:val="24"/>
+        </w:rPr>
+      </w:pPr>
+    </w:p>
+    <w:p>
+      <w:pPr>
+        <w:spacing w:after="0" w:line="480" w:lineRule="auto"/>
+        <w:rPr>
+          <w:rFonts w:ascii="Times New Roman" w:eastAsia="Times New Roman" w:hAnsi="Times New Roman" w:cs="Times New Roman"/>
+          <w:b/>
+          <w:bCs/>
+          <w:color w:val="000000"/>
+          <w:sz w:val="24"/>
+          <w:szCs w:val="24"/>
+        </w:rPr>
+      </w:pPr>
+    </w:p>
+    <w:p>
+      <w:pPr>
+        <w:spacing w:after="0" w:line="480" w:lineRule="auto"/>
+        <w:rPr>
+          <w:rFonts w:ascii="Times New Roman" w:eastAsia="Times New Roman" w:hAnsi="Times New Roman" w:cs="Times New Roman"/>
+          <w:b/>
+          <w:bCs/>
+          <w:color w:val="000000"/>
+          <w:sz w:val="24"/>
+          <w:szCs w:val="24"/>
+        </w:rPr>
+      </w:pPr>
+    </w:p>
+    <w:p>
+      <w:pPr>
+        <w:spacing w:after="0" w:line="480" w:lineRule="auto"/>
+        <w:rPr>
+          <w:rFonts w:ascii="Times New Roman" w:eastAsia="Times New Roman" w:hAnsi="Times New Roman" w:cs="Times New Roman"/>
+          <w:b/>
+          <w:bCs/>
+          <w:color w:val="000000"/>
+          <w:sz w:val="24"/>
+          <w:szCs w:val="24"/>
+        </w:rPr>
+      </w:pPr>
+    </w:p>
+    <w:p>
+      <w:pPr>
+        <w:spacing w:after="0" w:line="480" w:lineRule="auto"/>
+        <w:rPr>
+          <w:rFonts w:ascii="Times New Roman" w:eastAsia="Times New Roman" w:hAnsi="Times New Roman" w:cs="Times New Roman"/>
+          <w:b/>
+          <w:bCs/>
+          <w:color w:val="000000"/>
+          <w:sz w:val="24"/>
+          <w:szCs w:val="24"/>
+        </w:rPr>
+      </w:pPr>
+    </w:p>
+    <w:p>
+      <w:pPr>
+        <w:spacing w:after="0" w:line="480" w:lineRule="auto"/>
+        <w:rPr>
+          <w:rFonts w:ascii="Times New Roman" w:eastAsia="Times New Roman" w:hAnsi="Times New Roman" w:cs="Times New Roman"/>
+          <w:b/>
+          <w:bCs/>
+          <w:color w:val="000000"/>
+          <w:sz w:val="24"/>
+          <w:szCs w:val="24"/>
+        </w:rPr>
+      </w:pPr>
+    </w:p>
+    <w:p>
+      <w:pPr>
+        <w:spacing w:after="0" w:line="480" w:lineRule="auto"/>
+        <w:rPr>
+          <w:rFonts w:ascii="Times New Roman" w:eastAsia="Times New Roman" w:hAnsi="Times New Roman" w:cs="Times New Roman"/>
+          <w:b/>
+          <w:bCs/>
+          <w:color w:val="000000"/>
+          <w:sz w:val="24"/>
+          <w:szCs w:val="24"/>
+        </w:rPr>
+      </w:pPr>
+    </w:p>
+    <w:p>
+      <w:pPr>
+        <w:spacing w:after="0" w:line="480" w:lineRule="auto"/>
+        <w:rPr>
+          <w:rFonts w:ascii="Times New Roman" w:eastAsia="Times New Roman" w:hAnsi="Times New Roman" w:cs="Times New Roman"/>
+          <w:b/>
+          <w:bCs/>
+          <w:color w:val="000000"/>
+          <w:sz w:val="24"/>
+          <w:szCs w:val="24"/>
+        </w:rPr>
+      </w:pPr>
+    </w:p>
+    <w:p>
+      <w:pPr>
+        <w:spacing w:after="0" w:line="480" w:lineRule="auto"/>
+        <w:rPr>
+          <w:rFonts w:ascii="Times New Roman" w:eastAsia="Times New Roman" w:hAnsi="Times New Roman" w:cs="Times New Roman"/>
+          <w:b/>
+          <w:bCs/>
+          <w:color w:val="000000"/>
+          <w:sz w:val="24"/>
+          <w:szCs w:val="24"/>
+        </w:rPr>
+      </w:pPr>
+    </w:p>
+    <w:p>
+      <w:pPr>
+        <w:spacing w:after="0" w:line="480" w:lineRule="auto"/>
+        <w:rPr>
+          <w:rFonts w:ascii="Times New Roman" w:eastAsia="Times New Roman" w:hAnsi="Times New Roman" w:cs="Times New Roman"/>
+          <w:b/>
+          <w:bCs/>
+          <w:color w:val="000000"/>
+          <w:sz w:val="24"/>
+          <w:szCs w:val="24"/>
+        </w:rPr>
+      </w:pPr>
+    </w:p>
+    <w:p>
+      <w:pPr>
+        <w:spacing w:after="0" w:line="480" w:lineRule="auto"/>
+        <w:rPr>
+          <w:rFonts w:ascii="Times New Roman" w:eastAsia="Times New Roman" w:hAnsi="Times New Roman" w:cs="Times New Roman"/>
+          <w:b/>
+          <w:bCs/>
+          <w:color w:val="000000"/>
+          <w:sz w:val="24"/>
+          <w:szCs w:val="24"/>
+        </w:rPr>
+      </w:pPr>
+      <w:r>
+        <w:rPr>
+          <w:rFonts w:ascii="Times New Roman" w:eastAsia="Times New Roman" w:hAnsi="Times New Roman" w:cs="Times New Roman"/>
+          <w:b/>
+          <w:bCs/>
+          <w:color w:val="000000"/>
+          <w:sz w:val="24"/>
+          <w:szCs w:val="24"/>
+        </w:rPr>
+        <w:lastRenderedPageBreak/>
         <w:t>Appendix</w:t>
+      </w:r>
+    </w:p>
+    <w:p>
+      <w:pPr>
+        <w:spacing w:after="0" w:line="480" w:lineRule="auto"/>
+        <w:rPr>
+          <w:rFonts w:ascii="Times New Roman" w:eastAsia="Times New Roman" w:hAnsi="Times New Roman" w:cs="Times New Roman"/>
+          <w:b/>
+          <w:bCs/>
+          <w:sz w:val="24"/>
+          <w:szCs w:val="24"/>
+        </w:rPr>
+      </w:pPr>
+      <w:r>
+        <w:rPr>
+          <w:rFonts w:ascii="Times New Roman" w:eastAsia="Times New Roman" w:hAnsi="Times New Roman" w:cs="Times New Roman"/>
+          <w:sz w:val="24"/>
+          <w:szCs w:val="24"/>
+        </w:rPr>
+        <w:tab/>
+      </w:r>
+      <w:r>
+        <w:rPr>
+          <w:rFonts w:ascii="Times New Roman" w:eastAsia="Times New Roman" w:hAnsi="Times New Roman" w:cs="Times New Roman"/>
+          <w:b/>
+          <w:bCs/>
+          <w:sz w:val="24"/>
+          <w:szCs w:val="24"/>
+        </w:rPr>
+        <w:t>encrypt_tb.vhd – Simulation Output Snapshot</w:t>
+      </w:r>
+    </w:p>
+    <w:p>
+      <w:pPr>
+        <w:spacing w:after="0" w:line="480" w:lineRule="auto"/>
+        <w:rPr>
+          <w:rFonts w:ascii="Times New Roman" w:eastAsia="Times New Roman" w:hAnsi="Times New Roman" w:cs="Times New Roman"/>
+          <w:b/>
+          <w:bCs/>
+          <w:sz w:val="24"/>
+          <w:szCs w:val="24"/>
+        </w:rPr>
+      </w:pPr>
+      <w:r>
+        <w:rPr>
+          <w:rFonts w:ascii="Times New Roman" w:eastAsia="Times New Roman" w:hAnsi="Times New Roman" w:cs="Times New Roman"/>
+          <w:b/>
+          <w:bCs/>
+          <w:noProof/>
+          <w:sz w:val="24"/>
+          <w:szCs w:val="24"/>
+        </w:rPr>
+        <w:drawing>
+          <wp:anchor distT="0" distB="0" distL="114300" distR="114300" simplePos="0" relativeHeight="251658240" behindDoc="1" locked="0" layoutInCell="1" allowOverlap="1">
+            <wp:simplePos x="0" y="0"/>
+            <wp:positionH relativeFrom="margin">
+              <wp:align>right</wp:align>
+            </wp:positionH>
+            <wp:positionV relativeFrom="paragraph">
+              <wp:posOffset>217170</wp:posOffset>
+            </wp:positionV>
+            <wp:extent cx="5943600" cy="3562350"/>
+            <wp:effectExtent l="0" t="0" r="0" b="0"/>
+            <wp:wrapTight wrapText="bothSides">
+              <wp:wrapPolygon edited="0">
+                <wp:start x="0" y="0"/>
+                <wp:lineTo x="0" y="21484"/>
+                <wp:lineTo x="21531" y="21484"/>
+                <wp:lineTo x="21531" y="0"/>
+                <wp:lineTo x="0" y="0"/>
+              </wp:wrapPolygon>
+            </wp:wrapTight>
+            <wp:docPr id="2" name="Picture 2"/>
+            <wp:cNvGraphicFramePr>
+              <a:graphicFrameLocks xmlns:a="http://schemas.openxmlformats.org/drawingml/2006/main" noChangeAspect="1"/>
+            </wp:cNvGraphicFramePr>
+            <a:graphic xmlns:a="http://schemas.openxmlformats.org/drawingml/2006/main">
+              <a:graphicData uri="http://schemas.openxmlformats.org/drawingml/2006/picture">
+                <pic:pic xmlns:pic="http://schemas.openxmlformats.org/drawingml/2006/picture">
+                  <pic:nvPicPr>
+                    <pic:cNvPr id="2" name="task_2_1.PNG"/>
+                    <pic:cNvPicPr/>
+                  </pic:nvPicPr>
+                  <pic:blipFill>
+                    <a:blip r:embed="rId6">
+                      <a:extLst>
+                        <a:ext uri="{28A0092B-C50C-407E-A947-70E740481C1C}">
+                          <a14:useLocalDpi xmlns:a14="http://schemas.microsoft.com/office/drawing/2010/main" val="0"/>
+                        </a:ext>
+                      </a:extLst>
+                    </a:blip>
+                    <a:stretch>
+                      <a:fillRect/>
+                    </a:stretch>
+                  </pic:blipFill>
+                  <pic:spPr>
+                    <a:xfrm>
+                      <a:off x="0" y="0"/>
+                      <a:ext cx="5943600" cy="3562350"/>
+                    </a:xfrm>
+                    <a:prstGeom prst="rect">
+                      <a:avLst/>
+                    </a:prstGeom>
+                  </pic:spPr>
+                </pic:pic>
+              </a:graphicData>
+            </a:graphic>
+            <wp14:sizeRelH relativeFrom="margin">
+              <wp14:pctWidth>0</wp14:pctWidth>
+            </wp14:sizeRelH>
+            <wp14:sizeRelV relativeFrom="margin">
+              <wp14:pctHeight>0</wp14:pctHeight>
+            </wp14:sizeRelV>
+          </wp:anchor>
+        </w:drawing>
+      </w:r>
+      <w:r>
+        <w:rPr>
+          <w:rFonts w:ascii="Times New Roman" w:eastAsia="Times New Roman" w:hAnsi="Times New Roman" w:cs="Times New Roman"/>
+          <w:b/>
+          <w:bCs/>
+          <w:sz w:val="24"/>
+          <w:szCs w:val="24"/>
+        </w:rPr>
+        <w:tab/>
+      </w:r>
+      <w:r>
+        <w:rPr>
+          <w:rFonts w:ascii="Times New Roman" w:eastAsia="Times New Roman" w:hAnsi="Times New Roman" w:cs="Times New Roman"/>
+          <w:b/>
+          <w:bCs/>
+          <w:sz w:val="24"/>
+          <w:szCs w:val="24"/>
+        </w:rPr>
+        <w:tab/>
+        <w:t>10 ns – 110 ns</w:t>
+      </w:r>
+    </w:p>
+    <w:p>
+      <w:pPr>
+        <w:spacing w:after="0" w:line="480" w:lineRule="auto"/>
+        <w:ind w:left="720" w:firstLine="720"/>
+        <w:rPr>
+          <w:rFonts w:ascii="Times New Roman" w:eastAsia="Times New Roman" w:hAnsi="Times New Roman" w:cs="Times New Roman"/>
+          <w:b/>
+          <w:bCs/>
+          <w:sz w:val="24"/>
+          <w:szCs w:val="24"/>
+        </w:rPr>
+      </w:pPr>
+      <w:bookmarkStart w:id="0" w:name="_GoBack"/>
+      <w:r>
+        <w:rPr>
+          <w:rFonts w:ascii="Times New Roman" w:eastAsia="Times New Roman" w:hAnsi="Times New Roman" w:cs="Times New Roman"/>
+          <w:b/>
+          <w:bCs/>
+          <w:noProof/>
+          <w:sz w:val="24"/>
+          <w:szCs w:val="24"/>
+        </w:rPr>
+        <w:drawing>
+          <wp:anchor distT="0" distB="0" distL="114300" distR="114300" simplePos="0" relativeHeight="251659264" behindDoc="1" locked="0" layoutInCell="1" allowOverlap="1">
+            <wp:simplePos x="0" y="0"/>
+            <wp:positionH relativeFrom="margin">
+              <wp:align>right</wp:align>
+            </wp:positionH>
+            <wp:positionV relativeFrom="paragraph">
+              <wp:posOffset>3937000</wp:posOffset>
+            </wp:positionV>
+            <wp:extent cx="5943600" cy="3130550"/>
+            <wp:effectExtent l="0" t="0" r="0" b="0"/>
+            <wp:wrapTight wrapText="bothSides">
+              <wp:wrapPolygon edited="0">
+                <wp:start x="0" y="0"/>
+                <wp:lineTo x="0" y="21425"/>
+                <wp:lineTo x="21531" y="21425"/>
+                <wp:lineTo x="21531" y="0"/>
+                <wp:lineTo x="0" y="0"/>
+              </wp:wrapPolygon>
+            </wp:wrapTight>
+            <wp:docPr id="3" name="Picture 3"/>
+            <wp:cNvGraphicFramePr>
+              <a:graphicFrameLocks xmlns:a="http://schemas.openxmlformats.org/drawingml/2006/main" noChangeAspect="1"/>
+            </wp:cNvGraphicFramePr>
+            <a:graphic xmlns:a="http://schemas.openxmlformats.org/drawingml/2006/main">
+              <a:graphicData uri="http://schemas.openxmlformats.org/drawingml/2006/picture">
+                <pic:pic xmlns:pic="http://schemas.openxmlformats.org/drawingml/2006/picture">
+                  <pic:nvPicPr>
+                    <pic:cNvPr id="3" name="task_2_2.PNG"/>
+                    <pic:cNvPicPr/>
+                  </pic:nvPicPr>
+                  <pic:blipFill>
+                    <a:blip r:embed="rId7">
+                      <a:extLst>
+                        <a:ext uri="{28A0092B-C50C-407E-A947-70E740481C1C}">
+                          <a14:useLocalDpi xmlns:a14="http://schemas.microsoft.com/office/drawing/2010/main" val="0"/>
+                        </a:ext>
+                      </a:extLst>
+                    </a:blip>
+                    <a:stretch>
+                      <a:fillRect/>
+                    </a:stretch>
+                  </pic:blipFill>
+                  <pic:spPr>
+                    <a:xfrm>
+                      <a:off x="0" y="0"/>
+                      <a:ext cx="5943600" cy="3130550"/>
+                    </a:xfrm>
+                    <a:prstGeom prst="rect">
+                      <a:avLst/>
+                    </a:prstGeom>
+                  </pic:spPr>
+                </pic:pic>
+              </a:graphicData>
+            </a:graphic>
+            <wp14:sizeRelH relativeFrom="margin">
+              <wp14:pctWidth>0</wp14:pctWidth>
+            </wp14:sizeRelH>
+          </wp:anchor>
+        </w:drawing>
+      </w:r>
+      <w:bookmarkEnd w:id="0"/>
+      <w:r>
+        <w:rPr>
+          <w:rFonts w:ascii="Times New Roman" w:eastAsia="Times New Roman" w:hAnsi="Times New Roman" w:cs="Times New Roman"/>
+          <w:b/>
+          <w:bCs/>
+          <w:sz w:val="24"/>
+          <w:szCs w:val="24"/>
+        </w:rPr>
+        <w:t>900 ns – 1000 ns</w:t>
+      </w:r>
+    </w:p>
+    <w:p>
+      <w:pPr>
+        <w:spacing w:after="0" w:line="480" w:lineRule="auto"/>
+        <w:rPr>
+          <w:rFonts w:ascii="Times New Roman" w:eastAsia="Times New Roman" w:hAnsi="Times New Roman" w:cs="Times New Roman"/>
+          <w:b/>
+          <w:bCs/>
+          <w:sz w:val="24"/>
+          <w:szCs w:val="24"/>
+        </w:rPr>
+      </w:pPr>
+      <w:r>
+        <w:rPr>
+          <w:rFonts w:ascii="Times New Roman" w:eastAsia="Times New Roman" w:hAnsi="Times New Roman" w:cs="Times New Roman"/>
+          <w:b/>
+          <w:bCs/>
+          <w:sz w:val="24"/>
+          <w:szCs w:val="24"/>
+        </w:rPr>
+        <w:lastRenderedPageBreak/>
+        <w:tab/>
+      </w:r>
+    </w:p>
+    <w:p>
+      <w:pPr>
+        <w:spacing w:after="0" w:line="480" w:lineRule="auto"/>
+        <w:rPr>
+          <w:rFonts w:ascii="Times New Roman" w:eastAsia="Times New Roman" w:hAnsi="Times New Roman" w:cs="Times New Roman"/>
+          <w:b/>
+          <w:bCs/>
+          <w:sz w:val="24"/>
+          <w:szCs w:val="24"/>
+        </w:rPr>
+      </w:pPr>
+      <w:r>
+        <w:rPr>
+          <w:rFonts w:ascii="Times New Roman" w:eastAsia="Times New Roman" w:hAnsi="Times New Roman" w:cs="Times New Roman"/>
+          <w:b/>
+          <w:bCs/>
+          <w:sz w:val="24"/>
+          <w:szCs w:val="24"/>
+        </w:rPr>
+        <w:t xml:space="preserve"> </w:t>
+      </w:r>
+    </w:p>
+    <w:p>
+      <w:pPr>
+        <w:spacing w:after="0" w:line="480" w:lineRule="auto"/>
+        <w:rPr>
+          <w:rFonts w:ascii="Times New Roman" w:eastAsia="Times New Roman" w:hAnsi="Times New Roman" w:cs="Times New Roman"/>
+          <w:sz w:val="24"/>
+          <w:szCs w:val="24"/>
+        </w:rPr>
+      </w:pPr>
+      <w:r>
+        <w:rPr>
+          <w:rFonts w:ascii="Times New Roman" w:eastAsia="Times New Roman" w:hAnsi="Times New Roman" w:cs="Times New Roman"/>
+          <w:sz w:val="24"/>
+          <w:szCs w:val="24"/>
+        </w:rPr>
+        <w:tab/>
       </w:r>
     </w:p>
     <w:p>
@@ -723,20 +1289,20 @@
           <w:sz w:val="24"/>
           <w:szCs w:val="24"/>
         </w:rPr>
+        <w:br/>
+      </w:r>
+      <w:r>
+        <w:rPr>
+          <w:rFonts w:ascii="Times New Roman" w:eastAsia="Times New Roman" w:hAnsi="Times New Roman" w:cs="Times New Roman"/>
+          <w:sz w:val="24"/>
+          <w:szCs w:val="24"/>
+        </w:rPr>
         <w:lastRenderedPageBreak/>
         <w:br/>
       </w:r>
-      <w:r>
-        <w:rPr>
-          <w:rFonts w:ascii="Times New Roman" w:eastAsia="Times New Roman" w:hAnsi="Times New Roman" w:cs="Times New Roman"/>
-          <w:sz w:val="24"/>
-          <w:szCs w:val="24"/>
-        </w:rPr>
-        <w:br/>
-      </w:r>
     </w:p>
     <w:sectPr>
-      <w:headerReference w:type="default" r:id="rId6"/>
+      <w:headerReference w:type="default" r:id="rId8"/>
       <w:pgSz w:w="12240" w:h="15840"/>
       <w:pgMar w:top="1440" w:right="1440" w:bottom="1440" w:left="1440" w:header="720" w:footer="720" w:gutter="0"/>
       <w:cols w:space="720"/>

</xml_diff>